<commit_message>
Aleksandar: dodata funkcionlnost dodavanja proizvoda uz sitne izmene ostalih fajlova
</commit_message>
<xml_diff>
--- a/Faza2/SSU dokumenti/15.SSU Dodavanje projekcije.docx
+++ b/Faza2/SSU dokumenti/15.SSU Dodavanje projekcije.docx
@@ -21,15 +21,57 @@
         </w:rPr>
         <w:br/>
       </w:r>
-      <w:r>
-        <w:rPr>
-          <w:b/>
-          <w:bCs/>
-          <w:sz w:val="28"/>
-          <w:szCs w:val="28"/>
-        </w:rPr>
-        <w:t>Elektrotehnički fakultet u Beogradu</w:t>
-      </w:r>
+      <w:proofErr w:type="spellStart"/>
+      <w:r>
+        <w:rPr>
+          <w:b/>
+          <w:bCs/>
+          <w:sz w:val="28"/>
+          <w:szCs w:val="28"/>
+        </w:rPr>
+        <w:t>Elektrotehnički</w:t>
+      </w:r>
+      <w:proofErr w:type="spellEnd"/>
+      <w:r>
+        <w:rPr>
+          <w:b/>
+          <w:bCs/>
+          <w:sz w:val="28"/>
+          <w:szCs w:val="28"/>
+        </w:rPr>
+        <w:t xml:space="preserve"> </w:t>
+      </w:r>
+      <w:proofErr w:type="spellStart"/>
+      <w:r>
+        <w:rPr>
+          <w:b/>
+          <w:bCs/>
+          <w:sz w:val="28"/>
+          <w:szCs w:val="28"/>
+        </w:rPr>
+        <w:t>fakultet</w:t>
+      </w:r>
+      <w:proofErr w:type="spellEnd"/>
+      <w:r>
+        <w:rPr>
+          <w:b/>
+          <w:bCs/>
+          <w:sz w:val="28"/>
+          <w:szCs w:val="28"/>
+        </w:rPr>
+        <w:t xml:space="preserve"> u </w:t>
+      </w:r>
+      <w:proofErr w:type="spellStart"/>
+      <w:r>
+        <w:rPr>
+          <w:b/>
+          <w:bCs/>
+          <w:sz w:val="28"/>
+          <w:szCs w:val="28"/>
+        </w:rPr>
+        <w:t>Beogradu</w:t>
+      </w:r>
+      <w:proofErr w:type="spellEnd"/>
       <w:r>
         <w:rPr>
           <w:b/>
@@ -38,7 +80,66 @@
           <w:szCs w:val="28"/>
         </w:rPr>
         <w:br/>
-        <w:t>Principi Softverskog Inženjerstva (</w:t>
+      </w:r>
+      <w:proofErr w:type="spellStart"/>
+      <w:r>
+        <w:rPr>
+          <w:b/>
+          <w:bCs/>
+          <w:sz w:val="28"/>
+          <w:szCs w:val="28"/>
+        </w:rPr>
+        <w:t>Principi</w:t>
+      </w:r>
+      <w:proofErr w:type="spellEnd"/>
+      <w:r>
+        <w:rPr>
+          <w:b/>
+          <w:bCs/>
+          <w:sz w:val="28"/>
+          <w:szCs w:val="28"/>
+        </w:rPr>
+        <w:t xml:space="preserve"> </w:t>
+      </w:r>
+      <w:proofErr w:type="spellStart"/>
+      <w:r>
+        <w:rPr>
+          <w:b/>
+          <w:bCs/>
+          <w:sz w:val="28"/>
+          <w:szCs w:val="28"/>
+        </w:rPr>
+        <w:t>Softverskog</w:t>
+      </w:r>
+      <w:proofErr w:type="spellEnd"/>
+      <w:r>
+        <w:rPr>
+          <w:b/>
+          <w:bCs/>
+          <w:sz w:val="28"/>
+          <w:szCs w:val="28"/>
+        </w:rPr>
+        <w:t xml:space="preserve"> </w:t>
+      </w:r>
+      <w:proofErr w:type="spellStart"/>
+      <w:r>
+        <w:rPr>
+          <w:b/>
+          <w:bCs/>
+          <w:sz w:val="28"/>
+          <w:szCs w:val="28"/>
+        </w:rPr>
+        <w:t>Inženjerstva</w:t>
+      </w:r>
+      <w:proofErr w:type="spellEnd"/>
+      <w:r>
+        <w:rPr>
+          <w:b/>
+          <w:bCs/>
+          <w:sz w:val="28"/>
+          <w:szCs w:val="28"/>
+        </w:rPr>
+        <w:t xml:space="preserve"> (</w:t>
       </w:r>
       <w:r>
         <w:rPr>
@@ -238,14 +339,85 @@
           <w:szCs w:val="28"/>
         </w:rPr>
       </w:pPr>
-      <w:r>
-        <w:rPr>
-          <w:b/>
-          <w:bCs/>
-          <w:sz w:val="28"/>
-          <w:szCs w:val="28"/>
-        </w:rPr>
-        <w:t xml:space="preserve">Specifikacija scenarija upotrebe funkcionalnosti </w:t>
+      <w:proofErr w:type="spellStart"/>
+      <w:r>
+        <w:rPr>
+          <w:b/>
+          <w:bCs/>
+          <w:sz w:val="28"/>
+          <w:szCs w:val="28"/>
+        </w:rPr>
+        <w:t>Specifikacija</w:t>
+      </w:r>
+      <w:proofErr w:type="spellEnd"/>
+      <w:r>
+        <w:rPr>
+          <w:b/>
+          <w:bCs/>
+          <w:sz w:val="28"/>
+          <w:szCs w:val="28"/>
+        </w:rPr>
+        <w:t xml:space="preserve"> </w:t>
+      </w:r>
+      <w:proofErr w:type="spellStart"/>
+      <w:r>
+        <w:rPr>
+          <w:b/>
+          <w:bCs/>
+          <w:sz w:val="28"/>
+          <w:szCs w:val="28"/>
+        </w:rPr>
+        <w:t>scenarija</w:t>
+      </w:r>
+      <w:proofErr w:type="spellEnd"/>
+      <w:r>
+        <w:rPr>
+          <w:b/>
+          <w:bCs/>
+          <w:sz w:val="28"/>
+          <w:szCs w:val="28"/>
+        </w:rPr>
+        <w:t xml:space="preserve"> </w:t>
+      </w:r>
+      <w:proofErr w:type="spellStart"/>
+      <w:r>
+        <w:rPr>
+          <w:b/>
+          <w:bCs/>
+          <w:sz w:val="28"/>
+          <w:szCs w:val="28"/>
+        </w:rPr>
+        <w:t>upotrebe</w:t>
+      </w:r>
+      <w:proofErr w:type="spellEnd"/>
+      <w:r>
+        <w:rPr>
+          <w:b/>
+          <w:bCs/>
+          <w:sz w:val="28"/>
+          <w:szCs w:val="28"/>
+        </w:rPr>
+        <w:t xml:space="preserve"> </w:t>
+      </w:r>
+      <w:proofErr w:type="spellStart"/>
+      <w:r>
+        <w:rPr>
+          <w:b/>
+          <w:bCs/>
+          <w:sz w:val="28"/>
+          <w:szCs w:val="28"/>
+        </w:rPr>
+        <w:t>funkcionalnosti</w:t>
+      </w:r>
+      <w:proofErr w:type="spellEnd"/>
+      <w:r>
+        <w:rPr>
+          <w:b/>
+          <w:bCs/>
+          <w:sz w:val="28"/>
+          <w:szCs w:val="28"/>
+        </w:rPr>
+        <w:t xml:space="preserve"> </w:t>
       </w:r>
       <w:r>
         <w:rPr>
@@ -256,15 +428,37 @@
         </w:rPr>
         <w:br/>
       </w:r>
-      <w:r>
-        <w:rPr>
-          <w:b/>
-          <w:bCs/>
-          <w:sz w:val="28"/>
-          <w:szCs w:val="28"/>
-        </w:rPr>
-        <w:t>dodavanja projekcije</w:t>
-      </w:r>
+      <w:proofErr w:type="spellStart"/>
+      <w:r>
+        <w:rPr>
+          <w:b/>
+          <w:bCs/>
+          <w:sz w:val="28"/>
+          <w:szCs w:val="28"/>
+        </w:rPr>
+        <w:t>dodavanja</w:t>
+      </w:r>
+      <w:proofErr w:type="spellEnd"/>
+      <w:r>
+        <w:rPr>
+          <w:b/>
+          <w:bCs/>
+          <w:sz w:val="28"/>
+          <w:szCs w:val="28"/>
+        </w:rPr>
+        <w:t xml:space="preserve"> </w:t>
+      </w:r>
+      <w:proofErr w:type="spellStart"/>
+      <w:r>
+        <w:rPr>
+          <w:b/>
+          <w:bCs/>
+          <w:sz w:val="28"/>
+          <w:szCs w:val="28"/>
+        </w:rPr>
+        <w:t>projekcije</w:t>
+      </w:r>
+      <w:proofErr w:type="spellEnd"/>
     </w:p>
     <w:p>
       <w:pPr>
@@ -291,14 +485,34 @@
           <w:szCs w:val="28"/>
         </w:rPr>
       </w:pPr>
-      <w:r>
-        <w:rPr>
-          <w:b/>
-          <w:bCs/>
-          <w:sz w:val="28"/>
-          <w:szCs w:val="28"/>
-        </w:rPr>
-        <w:t>Verzija 1.0</w:t>
+      <w:proofErr w:type="spellStart"/>
+      <w:r>
+        <w:rPr>
+          <w:b/>
+          <w:bCs/>
+          <w:sz w:val="28"/>
+          <w:szCs w:val="28"/>
+        </w:rPr>
+        <w:t>Verzija</w:t>
+      </w:r>
+      <w:proofErr w:type="spellEnd"/>
+      <w:r>
+        <w:rPr>
+          <w:b/>
+          <w:bCs/>
+          <w:sz w:val="28"/>
+          <w:szCs w:val="28"/>
+        </w:rPr>
+        <w:t xml:space="preserve"> 1.</w:t>
+      </w:r>
+      <w:r>
+        <w:rPr>
+          <w:b/>
+          <w:bCs/>
+          <w:sz w:val="28"/>
+          <w:szCs w:val="28"/>
+        </w:rPr>
+        <w:t>1</w:t>
       </w:r>
       <w:r>
         <w:rPr>
@@ -477,6 +691,7 @@
                 <w:szCs w:val="28"/>
               </w:rPr>
             </w:pPr>
+            <w:proofErr w:type="spellStart"/>
             <w:r>
               <w:rPr>
                 <w:b/>
@@ -486,6 +701,7 @@
               </w:rPr>
               <w:t>Verzija</w:t>
             </w:r>
+            <w:proofErr w:type="spellEnd"/>
           </w:p>
         </w:tc>
         <w:tc>
@@ -533,6 +749,7 @@
                 <w:szCs w:val="28"/>
               </w:rPr>
             </w:pPr>
+            <w:proofErr w:type="spellStart"/>
             <w:r>
               <w:rPr>
                 <w:b/>
@@ -549,8 +766,29 @@
                 <w:sz w:val="28"/>
                 <w:szCs w:val="28"/>
               </w:rPr>
-              <w:t>ratak opis</w:t>
-            </w:r>
+              <w:t>ratak</w:t>
+            </w:r>
+            <w:proofErr w:type="spellEnd"/>
+            <w:r>
+              <w:rPr>
+                <w:b/>
+                <w:bCs/>
+                <w:sz w:val="28"/>
+                <w:szCs w:val="28"/>
+              </w:rPr>
+              <w:t xml:space="preserve"> </w:t>
+            </w:r>
+            <w:proofErr w:type="spellStart"/>
+            <w:r>
+              <w:rPr>
+                <w:b/>
+                <w:bCs/>
+                <w:sz w:val="28"/>
+                <w:szCs w:val="28"/>
+              </w:rPr>
+              <w:t>opis</w:t>
+            </w:r>
+            <w:proofErr w:type="spellEnd"/>
           </w:p>
         </w:tc>
         <w:tc>
@@ -663,13 +901,31 @@
                 <w:szCs w:val="28"/>
               </w:rPr>
             </w:pPr>
+            <w:proofErr w:type="spellStart"/>
             <w:r>
               <w:rPr>
                 <w:sz w:val="28"/>
                 <w:szCs w:val="28"/>
               </w:rPr>
-              <w:t>Inicijalna verzija</w:t>
-            </w:r>
+              <w:t>Inicijalna</w:t>
+            </w:r>
+            <w:proofErr w:type="spellEnd"/>
+            <w:r>
+              <w:rPr>
+                <w:sz w:val="28"/>
+                <w:szCs w:val="28"/>
+              </w:rPr>
+              <w:t xml:space="preserve"> </w:t>
+            </w:r>
+            <w:proofErr w:type="spellStart"/>
+            <w:r>
+              <w:rPr>
+                <w:sz w:val="28"/>
+                <w:szCs w:val="28"/>
+              </w:rPr>
+              <w:t>verzija</w:t>
+            </w:r>
+            <w:proofErr w:type="spellEnd"/>
           </w:p>
         </w:tc>
         <w:tc>
@@ -716,6 +972,13 @@
                 <w:szCs w:val="28"/>
               </w:rPr>
             </w:pPr>
+            <w:r>
+              <w:rPr>
+                <w:sz w:val="28"/>
+                <w:szCs w:val="28"/>
+              </w:rPr>
+              <w:t>1.1</w:t>
+            </w:r>
           </w:p>
         </w:tc>
         <w:tc>
@@ -733,6 +996,13 @@
                 <w:szCs w:val="28"/>
               </w:rPr>
             </w:pPr>
+            <w:r>
+              <w:rPr>
+                <w:sz w:val="28"/>
+                <w:szCs w:val="28"/>
+              </w:rPr>
+              <w:t>17.3.2023</w:t>
+            </w:r>
           </w:p>
         </w:tc>
         <w:tc>
@@ -750,6 +1020,47 @@
                 <w:szCs w:val="28"/>
               </w:rPr>
             </w:pPr>
+            <w:proofErr w:type="spellStart"/>
+            <w:r>
+              <w:rPr>
+                <w:sz w:val="28"/>
+                <w:szCs w:val="28"/>
+              </w:rPr>
+              <w:t>Ispravljanje</w:t>
+            </w:r>
+            <w:proofErr w:type="spellEnd"/>
+            <w:r>
+              <w:rPr>
+                <w:sz w:val="28"/>
+                <w:szCs w:val="28"/>
+              </w:rPr>
+              <w:t xml:space="preserve"> </w:t>
+            </w:r>
+            <w:proofErr w:type="spellStart"/>
+            <w:r>
+              <w:rPr>
+                <w:sz w:val="28"/>
+                <w:szCs w:val="28"/>
+              </w:rPr>
+              <w:t>pravopisnih</w:t>
+            </w:r>
+            <w:proofErr w:type="spellEnd"/>
+            <w:r>
+              <w:rPr>
+                <w:sz w:val="28"/>
+                <w:szCs w:val="28"/>
+              </w:rPr>
+              <w:t xml:space="preserve"> </w:t>
+            </w:r>
+            <w:proofErr w:type="spellStart"/>
+            <w:r>
+              <w:rPr>
+                <w:sz w:val="28"/>
+                <w:szCs w:val="28"/>
+              </w:rPr>
+              <w:t>grešaka</w:t>
+            </w:r>
+            <w:proofErr w:type="spellEnd"/>
           </w:p>
         </w:tc>
         <w:tc>
@@ -761,11 +1072,19 @@
               <w:tabs>
                 <w:tab w:val="left" w:pos="6706"/>
               </w:tabs>
+              <w:jc w:val="center"/>
               <w:rPr>
                 <w:sz w:val="28"/>
                 <w:szCs w:val="28"/>
               </w:rPr>
             </w:pPr>
+            <w:r>
+              <w:rPr>
+                <w:sz w:val="28"/>
+                <w:szCs w:val="28"/>
+              </w:rPr>
+              <w:t>Aleksandar Stanković</w:t>
+            </w:r>
           </w:p>
         </w:tc>
       </w:tr>
@@ -2387,6 +2706,7 @@
         </w:rPr>
       </w:pPr>
       <w:bookmarkStart w:id="0" w:name="_Toc129558272"/>
+      <w:proofErr w:type="spellStart"/>
       <w:r>
         <w:rPr>
           <w:b/>
@@ -2396,6 +2716,7 @@
         <w:t>Uvod</w:t>
       </w:r>
       <w:bookmarkEnd w:id="0"/>
+      <w:proofErr w:type="spellEnd"/>
     </w:p>
     <w:p>
       <w:pPr>
@@ -2407,6 +2728,7 @@
         </w:rPr>
       </w:pPr>
       <w:bookmarkStart w:id="1" w:name="_Toc129558273"/>
+      <w:proofErr w:type="spellStart"/>
       <w:r>
         <w:rPr>
           <w:b/>
@@ -2416,13 +2738,67 @@
         <w:t>Rezime</w:t>
       </w:r>
       <w:bookmarkEnd w:id="1"/>
+      <w:proofErr w:type="spellEnd"/>
     </w:p>
     <w:p>
       <w:pPr>
         <w:ind w:left="432"/>
       </w:pPr>
-      <w:r>
-        <w:t>Korisnik sa pravima zaposlenog radnika dodaje projekciju za film</w:t>
+      <w:proofErr w:type="spellStart"/>
+      <w:r>
+        <w:t>Korisnik</w:t>
+      </w:r>
+      <w:proofErr w:type="spellEnd"/>
+      <w:r>
+        <w:t xml:space="preserve"> </w:t>
+      </w:r>
+      <w:proofErr w:type="spellStart"/>
+      <w:r>
+        <w:t>sa</w:t>
+      </w:r>
+      <w:proofErr w:type="spellEnd"/>
+      <w:r>
+        <w:t xml:space="preserve"> </w:t>
+      </w:r>
+      <w:proofErr w:type="spellStart"/>
+      <w:r>
+        <w:t>pravima</w:t>
+      </w:r>
+      <w:proofErr w:type="spellEnd"/>
+      <w:r>
+        <w:t xml:space="preserve"> </w:t>
+      </w:r>
+      <w:proofErr w:type="spellStart"/>
+      <w:r>
+        <w:t>zaposlenog</w:t>
+      </w:r>
+      <w:proofErr w:type="spellEnd"/>
+      <w:r>
+        <w:t xml:space="preserve"> </w:t>
+      </w:r>
+      <w:proofErr w:type="spellStart"/>
+      <w:r>
+        <w:t>radnika</w:t>
+      </w:r>
+      <w:proofErr w:type="spellEnd"/>
+      <w:r>
+        <w:t xml:space="preserve"> </w:t>
+      </w:r>
+      <w:proofErr w:type="spellStart"/>
+      <w:r>
+        <w:t>dodaje</w:t>
+      </w:r>
+      <w:proofErr w:type="spellEnd"/>
+      <w:r>
+        <w:t xml:space="preserve"> </w:t>
+      </w:r>
+      <w:proofErr w:type="spellStart"/>
+      <w:r>
+        <w:t>projekciju</w:t>
+      </w:r>
+      <w:proofErr w:type="spellEnd"/>
+      <w:r>
+        <w:t xml:space="preserve"> za film</w:t>
       </w:r>
       <w:r>
         <w:t>.</w:t>
@@ -2438,22 +2814,237 @@
         </w:rPr>
       </w:pPr>
       <w:bookmarkStart w:id="2" w:name="_Toc129558274"/>
+      <w:proofErr w:type="spellStart"/>
       <w:r>
         <w:rPr>
           <w:b/>
           <w:bCs/>
           <w:color w:val="auto"/>
         </w:rPr>
-        <w:t>Namena dokumenta i ciljne grupe</w:t>
+        <w:t>Namena</w:t>
+      </w:r>
+      <w:proofErr w:type="spellEnd"/>
+      <w:r>
+        <w:rPr>
+          <w:b/>
+          <w:bCs/>
+          <w:color w:val="auto"/>
+        </w:rPr>
+        <w:t xml:space="preserve"> </w:t>
+      </w:r>
+      <w:proofErr w:type="spellStart"/>
+      <w:r>
+        <w:rPr>
+          <w:b/>
+          <w:bCs/>
+          <w:color w:val="auto"/>
+        </w:rPr>
+        <w:t>dokumenta</w:t>
+      </w:r>
+      <w:proofErr w:type="spellEnd"/>
+      <w:r>
+        <w:rPr>
+          <w:b/>
+          <w:bCs/>
+          <w:color w:val="auto"/>
+        </w:rPr>
+        <w:t xml:space="preserve"> </w:t>
+      </w:r>
+      <w:proofErr w:type="spellStart"/>
+      <w:r>
+        <w:rPr>
+          <w:b/>
+          <w:bCs/>
+          <w:color w:val="auto"/>
+        </w:rPr>
+        <w:t>i</w:t>
+      </w:r>
+      <w:proofErr w:type="spellEnd"/>
+      <w:r>
+        <w:rPr>
+          <w:b/>
+          <w:bCs/>
+          <w:color w:val="auto"/>
+        </w:rPr>
+        <w:t xml:space="preserve"> </w:t>
+      </w:r>
+      <w:proofErr w:type="spellStart"/>
+      <w:r>
+        <w:rPr>
+          <w:b/>
+          <w:bCs/>
+          <w:color w:val="auto"/>
+        </w:rPr>
+        <w:t>ciljne</w:t>
+      </w:r>
+      <w:proofErr w:type="spellEnd"/>
+      <w:r>
+        <w:rPr>
+          <w:b/>
+          <w:bCs/>
+          <w:color w:val="auto"/>
+        </w:rPr>
+        <w:t xml:space="preserve"> </w:t>
+      </w:r>
+      <w:proofErr w:type="spellStart"/>
+      <w:r>
+        <w:rPr>
+          <w:b/>
+          <w:bCs/>
+          <w:color w:val="auto"/>
+        </w:rPr>
+        <w:t>grupe</w:t>
       </w:r>
       <w:bookmarkEnd w:id="2"/>
+      <w:proofErr w:type="spellEnd"/>
     </w:p>
     <w:p>
       <w:pPr>
         <w:ind w:left="432"/>
       </w:pPr>
-      <w:r>
-        <w:t>Dokument će koristiti svi članovi projektnog tima u razvoju projekta i testiranju, a može se koristiti i pri pisanju uputstva za upotrebu.</w:t>
+      <w:proofErr w:type="spellStart"/>
+      <w:r>
+        <w:t>Dokument</w:t>
+      </w:r>
+      <w:proofErr w:type="spellEnd"/>
+      <w:r>
+        <w:t xml:space="preserve"> </w:t>
+      </w:r>
+      <w:proofErr w:type="spellStart"/>
+      <w:r>
+        <w:t>će</w:t>
+      </w:r>
+      <w:proofErr w:type="spellEnd"/>
+      <w:r>
+        <w:t xml:space="preserve"> </w:t>
+      </w:r>
+      <w:proofErr w:type="spellStart"/>
+      <w:r>
+        <w:t>koristiti</w:t>
+      </w:r>
+      <w:proofErr w:type="spellEnd"/>
+      <w:r>
+        <w:t xml:space="preserve"> </w:t>
+      </w:r>
+      <w:proofErr w:type="spellStart"/>
+      <w:r>
+        <w:t>svi</w:t>
+      </w:r>
+      <w:proofErr w:type="spellEnd"/>
+      <w:r>
+        <w:t xml:space="preserve"> </w:t>
+      </w:r>
+      <w:proofErr w:type="spellStart"/>
+      <w:r>
+        <w:t>članovi</w:t>
+      </w:r>
+      <w:proofErr w:type="spellEnd"/>
+      <w:r>
+        <w:t xml:space="preserve"> </w:t>
+      </w:r>
+      <w:proofErr w:type="spellStart"/>
+      <w:r>
+        <w:t>projektnog</w:t>
+      </w:r>
+      <w:proofErr w:type="spellEnd"/>
+      <w:r>
+        <w:t xml:space="preserve"> </w:t>
+      </w:r>
+      <w:proofErr w:type="spellStart"/>
+      <w:r>
+        <w:t>tima</w:t>
+      </w:r>
+      <w:proofErr w:type="spellEnd"/>
+      <w:r>
+        <w:t xml:space="preserve"> u </w:t>
+      </w:r>
+      <w:proofErr w:type="spellStart"/>
+      <w:r>
+        <w:t>razvoju</w:t>
+      </w:r>
+      <w:proofErr w:type="spellEnd"/>
+      <w:r>
+        <w:t xml:space="preserve"> </w:t>
+      </w:r>
+      <w:proofErr w:type="spellStart"/>
+      <w:r>
+        <w:t>projekta</w:t>
+      </w:r>
+      <w:proofErr w:type="spellEnd"/>
+      <w:r>
+        <w:t xml:space="preserve"> </w:t>
+      </w:r>
+      <w:proofErr w:type="spellStart"/>
+      <w:r>
+        <w:t>i</w:t>
+      </w:r>
+      <w:proofErr w:type="spellEnd"/>
+      <w:r>
+        <w:t xml:space="preserve"> </w:t>
+      </w:r>
+      <w:proofErr w:type="spellStart"/>
+      <w:r>
+        <w:t>testiranju</w:t>
+      </w:r>
+      <w:proofErr w:type="spellEnd"/>
+      <w:r>
+        <w:t xml:space="preserve">, a </w:t>
+      </w:r>
+      <w:proofErr w:type="spellStart"/>
+      <w:r>
+        <w:t>može</w:t>
+      </w:r>
+      <w:proofErr w:type="spellEnd"/>
+      <w:r>
+        <w:t xml:space="preserve"> se </w:t>
+      </w:r>
+      <w:proofErr w:type="spellStart"/>
+      <w:r>
+        <w:t>koristiti</w:t>
+      </w:r>
+      <w:proofErr w:type="spellEnd"/>
+      <w:r>
+        <w:t xml:space="preserve"> </w:t>
+      </w:r>
+      <w:proofErr w:type="spellStart"/>
+      <w:r>
+        <w:t>i</w:t>
+      </w:r>
+      <w:proofErr w:type="spellEnd"/>
+      <w:r>
+        <w:t xml:space="preserve"> </w:t>
+      </w:r>
+      <w:proofErr w:type="spellStart"/>
+      <w:r>
+        <w:t>pri</w:t>
+      </w:r>
+      <w:proofErr w:type="spellEnd"/>
+      <w:r>
+        <w:t xml:space="preserve"> </w:t>
+      </w:r>
+      <w:proofErr w:type="spellStart"/>
+      <w:r>
+        <w:t>pisanju</w:t>
+      </w:r>
+      <w:proofErr w:type="spellEnd"/>
+      <w:r>
+        <w:t xml:space="preserve"> </w:t>
+      </w:r>
+      <w:proofErr w:type="spellStart"/>
+      <w:r>
+        <w:t>uputstva</w:t>
+      </w:r>
+      <w:proofErr w:type="spellEnd"/>
+      <w:r>
+        <w:t xml:space="preserve"> za </w:t>
+      </w:r>
+      <w:proofErr w:type="spellStart"/>
+      <w:r>
+        <w:t>upotrebu</w:t>
+      </w:r>
+      <w:proofErr w:type="spellEnd"/>
+      <w:r>
+        <w:t>.</w:t>
       </w:r>
     </w:p>
     <w:p>
@@ -2484,9 +3075,19 @@
           <w:numId w:val="7"/>
         </w:numPr>
       </w:pPr>
-      <w:r>
-        <w:t>Projektni zadatak</w:t>
-      </w:r>
+      <w:proofErr w:type="spellStart"/>
+      <w:r>
+        <w:t>Projektni</w:t>
+      </w:r>
+      <w:proofErr w:type="spellEnd"/>
+      <w:r>
+        <w:t xml:space="preserve"> </w:t>
+      </w:r>
+      <w:proofErr w:type="spellStart"/>
+      <w:r>
+        <w:t>zadatak</w:t>
+      </w:r>
+      <w:proofErr w:type="spellEnd"/>
     </w:p>
     <w:p>
       <w:pPr>
@@ -2496,9 +3097,51 @@
           <w:numId w:val="7"/>
         </w:numPr>
       </w:pPr>
-      <w:r>
-        <w:t>Uputstvo za pisanje specifikacije scenarija upotrebe funkcionalnosti</w:t>
-      </w:r>
+      <w:proofErr w:type="spellStart"/>
+      <w:r>
+        <w:t>Uputstvo</w:t>
+      </w:r>
+      <w:proofErr w:type="spellEnd"/>
+      <w:r>
+        <w:t xml:space="preserve"> za </w:t>
+      </w:r>
+      <w:proofErr w:type="spellStart"/>
+      <w:r>
+        <w:t>pisanje</w:t>
+      </w:r>
+      <w:proofErr w:type="spellEnd"/>
+      <w:r>
+        <w:t xml:space="preserve"> </w:t>
+      </w:r>
+      <w:proofErr w:type="spellStart"/>
+      <w:r>
+        <w:t>specifikacije</w:t>
+      </w:r>
+      <w:proofErr w:type="spellEnd"/>
+      <w:r>
+        <w:t xml:space="preserve"> </w:t>
+      </w:r>
+      <w:proofErr w:type="spellStart"/>
+      <w:r>
+        <w:t>scenarija</w:t>
+      </w:r>
+      <w:proofErr w:type="spellEnd"/>
+      <w:r>
+        <w:t xml:space="preserve"> </w:t>
+      </w:r>
+      <w:proofErr w:type="spellStart"/>
+      <w:r>
+        <w:t>upotrebe</w:t>
+      </w:r>
+      <w:proofErr w:type="spellEnd"/>
+      <w:r>
+        <w:t xml:space="preserve"> </w:t>
+      </w:r>
+      <w:proofErr w:type="spellStart"/>
+      <w:r>
+        <w:t>funkcionalnosti</w:t>
+      </w:r>
+      <w:proofErr w:type="spellEnd"/>
     </w:p>
     <w:p>
       <w:pPr>
@@ -2534,15 +3177,35 @@
         </w:rPr>
       </w:pPr>
       <w:bookmarkStart w:id="4" w:name="_Toc129558276"/>
+      <w:proofErr w:type="spellStart"/>
       <w:r>
         <w:rPr>
           <w:b/>
           <w:bCs/>
           <w:color w:val="auto"/>
         </w:rPr>
-        <w:t>Otvorena pitanja</w:t>
+        <w:t>Otvorena</w:t>
+      </w:r>
+      <w:proofErr w:type="spellEnd"/>
+      <w:r>
+        <w:rPr>
+          <w:b/>
+          <w:bCs/>
+          <w:color w:val="auto"/>
+        </w:rPr>
+        <w:t xml:space="preserve"> </w:t>
+      </w:r>
+      <w:proofErr w:type="spellStart"/>
+      <w:r>
+        <w:rPr>
+          <w:b/>
+          <w:bCs/>
+          <w:color w:val="auto"/>
+        </w:rPr>
+        <w:t>pitanja</w:t>
       </w:r>
       <w:bookmarkEnd w:id="4"/>
+      <w:proofErr w:type="spellEnd"/>
     </w:p>
     <w:tbl>
       <w:tblPr>
@@ -2561,9 +3224,19 @@
             <w:tcW w:w="3116" w:type="dxa"/>
           </w:tcPr>
           <w:p>
-            <w:r>
-              <w:t>Redni broj</w:t>
-            </w:r>
+            <w:proofErr w:type="spellStart"/>
+            <w:r>
+              <w:t>Redni</w:t>
+            </w:r>
+            <w:proofErr w:type="spellEnd"/>
+            <w:r>
+              <w:t xml:space="preserve"> </w:t>
+            </w:r>
+            <w:proofErr w:type="spellStart"/>
+            <w:r>
+              <w:t>broj</w:t>
+            </w:r>
+            <w:proofErr w:type="spellEnd"/>
           </w:p>
         </w:tc>
         <w:tc>
@@ -2571,9 +3244,11 @@
             <w:tcW w:w="3117" w:type="dxa"/>
           </w:tcPr>
           <w:p>
+            <w:proofErr w:type="spellStart"/>
             <w:r>
               <w:t>Opis</w:t>
             </w:r>
+            <w:proofErr w:type="spellEnd"/>
           </w:p>
         </w:tc>
         <w:tc>
@@ -2581,9 +3256,11 @@
             <w:tcW w:w="3117" w:type="dxa"/>
           </w:tcPr>
           <w:p>
+            <w:proofErr w:type="spellStart"/>
             <w:r>
               <w:t>Rešenje</w:t>
             </w:r>
+            <w:proofErr w:type="spellEnd"/>
           </w:p>
         </w:tc>
       </w:tr>
@@ -2647,14 +3324,34 @@
         <w:t xml:space="preserve">Scenario </w:t>
       </w:r>
       <w:bookmarkEnd w:id="5"/>
+      <w:proofErr w:type="spellStart"/>
       <w:r>
         <w:rPr>
           <w:b/>
           <w:bCs/>
           <w:color w:val="auto"/>
         </w:rPr>
-        <w:t>dodavanja projekcije</w:t>
-      </w:r>
+        <w:t>dodavanja</w:t>
+      </w:r>
+      <w:proofErr w:type="spellEnd"/>
+      <w:r>
+        <w:rPr>
+          <w:b/>
+          <w:bCs/>
+          <w:color w:val="auto"/>
+        </w:rPr>
+        <w:t xml:space="preserve"> </w:t>
+      </w:r>
+      <w:proofErr w:type="spellStart"/>
+      <w:r>
+        <w:rPr>
+          <w:b/>
+          <w:bCs/>
+          <w:color w:val="auto"/>
+        </w:rPr>
+        <w:t>projekcije</w:t>
+      </w:r>
+      <w:proofErr w:type="spellEnd"/>
     </w:p>
     <w:p>
       <w:pPr>
@@ -2666,25 +3363,127 @@
         </w:rPr>
       </w:pPr>
       <w:bookmarkStart w:id="6" w:name="_Toc129558278"/>
+      <w:proofErr w:type="spellStart"/>
       <w:r>
         <w:rPr>
           <w:b/>
           <w:bCs/>
           <w:color w:val="auto"/>
         </w:rPr>
-        <w:t>Kratak opis</w:t>
+        <w:t>Kratak</w:t>
+      </w:r>
+      <w:proofErr w:type="spellEnd"/>
+      <w:r>
+        <w:rPr>
+          <w:b/>
+          <w:bCs/>
+          <w:color w:val="auto"/>
+        </w:rPr>
+        <w:t xml:space="preserve"> </w:t>
+      </w:r>
+      <w:proofErr w:type="spellStart"/>
+      <w:r>
+        <w:rPr>
+          <w:b/>
+          <w:bCs/>
+          <w:color w:val="auto"/>
+        </w:rPr>
+        <w:t>opis</w:t>
       </w:r>
       <w:bookmarkEnd w:id="6"/>
+      <w:proofErr w:type="spellEnd"/>
     </w:p>
     <w:p>
       <w:pPr>
         <w:ind w:firstLine="576"/>
       </w:pPr>
-      <w:r>
-        <w:t>Korisnik sa pravima zaposlenog radnika dodaje projekciju za film</w:t>
-      </w:r>
-      <w:r>
-        <w:t xml:space="preserve"> koja se čuva u bazi podataka.</w:t>
+      <w:proofErr w:type="spellStart"/>
+      <w:r>
+        <w:t>Korisnik</w:t>
+      </w:r>
+      <w:proofErr w:type="spellEnd"/>
+      <w:r>
+        <w:t xml:space="preserve"> </w:t>
+      </w:r>
+      <w:proofErr w:type="spellStart"/>
+      <w:r>
+        <w:t>sa</w:t>
+      </w:r>
+      <w:proofErr w:type="spellEnd"/>
+      <w:r>
+        <w:t xml:space="preserve"> </w:t>
+      </w:r>
+      <w:proofErr w:type="spellStart"/>
+      <w:r>
+        <w:t>pravima</w:t>
+      </w:r>
+      <w:proofErr w:type="spellEnd"/>
+      <w:r>
+        <w:t xml:space="preserve"> </w:t>
+      </w:r>
+      <w:proofErr w:type="spellStart"/>
+      <w:r>
+        <w:t>zaposlenog</w:t>
+      </w:r>
+      <w:proofErr w:type="spellEnd"/>
+      <w:r>
+        <w:t xml:space="preserve"> </w:t>
+      </w:r>
+      <w:proofErr w:type="spellStart"/>
+      <w:r>
+        <w:t>radnika</w:t>
+      </w:r>
+      <w:proofErr w:type="spellEnd"/>
+      <w:r>
+        <w:t xml:space="preserve"> </w:t>
+      </w:r>
+      <w:proofErr w:type="spellStart"/>
+      <w:r>
+        <w:t>dodaje</w:t>
+      </w:r>
+      <w:proofErr w:type="spellEnd"/>
+      <w:r>
+        <w:t xml:space="preserve"> </w:t>
+      </w:r>
+      <w:proofErr w:type="spellStart"/>
+      <w:r>
+        <w:t>projekciju</w:t>
+      </w:r>
+      <w:proofErr w:type="spellEnd"/>
+      <w:r>
+        <w:t xml:space="preserve"> za film </w:t>
+      </w:r>
+      <w:proofErr w:type="spellStart"/>
+      <w:r>
+        <w:t>koja</w:t>
+      </w:r>
+      <w:proofErr w:type="spellEnd"/>
+      <w:r>
+        <w:t xml:space="preserve"> se </w:t>
+      </w:r>
+      <w:proofErr w:type="spellStart"/>
+      <w:r>
+        <w:t>čuva</w:t>
+      </w:r>
+      <w:proofErr w:type="spellEnd"/>
+      <w:r>
+        <w:t xml:space="preserve"> u </w:t>
+      </w:r>
+      <w:proofErr w:type="spellStart"/>
+      <w:r>
+        <w:t>bazi</w:t>
+      </w:r>
+      <w:proofErr w:type="spellEnd"/>
+      <w:r>
+        <w:t xml:space="preserve"> </w:t>
+      </w:r>
+      <w:proofErr w:type="spellStart"/>
+      <w:r>
+        <w:t>podataka</w:t>
+      </w:r>
+      <w:proofErr w:type="spellEnd"/>
+      <w:r>
+        <w:t>.</w:t>
       </w:r>
     </w:p>
     <w:p>
@@ -2703,9 +3502,19 @@
           <w:bCs/>
           <w:color w:val="auto"/>
         </w:rPr>
-        <w:t>Tok događaja</w:t>
+        <w:t xml:space="preserve">Tok </w:t>
+      </w:r>
+      <w:proofErr w:type="spellStart"/>
+      <w:r>
+        <w:rPr>
+          <w:b/>
+          <w:bCs/>
+          <w:color w:val="auto"/>
+        </w:rPr>
+        <w:t>događaja</w:t>
       </w:r>
       <w:bookmarkEnd w:id="7"/>
+      <w:proofErr w:type="spellEnd"/>
     </w:p>
     <w:p>
       <w:pPr>
@@ -2715,18 +3524,78 @@
           <w:numId w:val="8"/>
         </w:numPr>
       </w:pPr>
-      <w:r>
-        <w:t>Zaposleni radnik</w:t>
-      </w:r>
-      <w:r>
-        <w:t xml:space="preserve"> </w:t>
-      </w:r>
-      <w:r>
-        <w:t xml:space="preserve">u određeno polje unosi </w:t>
-      </w:r>
-      <w:r>
-        <w:t>ime filma čiju projekciju dodaje</w:t>
-      </w:r>
+      <w:proofErr w:type="spellStart"/>
+      <w:r>
+        <w:t>Zaposleni</w:t>
+      </w:r>
+      <w:proofErr w:type="spellEnd"/>
+      <w:r>
+        <w:t xml:space="preserve"> </w:t>
+      </w:r>
+      <w:proofErr w:type="spellStart"/>
+      <w:r>
+        <w:t>radnik</w:t>
+      </w:r>
+      <w:proofErr w:type="spellEnd"/>
+      <w:r>
+        <w:t xml:space="preserve"> </w:t>
+      </w:r>
+      <w:r>
+        <w:t xml:space="preserve">u </w:t>
+      </w:r>
+      <w:proofErr w:type="spellStart"/>
+      <w:r>
+        <w:t>određeno</w:t>
+      </w:r>
+      <w:proofErr w:type="spellEnd"/>
+      <w:r>
+        <w:t xml:space="preserve"> polje </w:t>
+      </w:r>
+      <w:proofErr w:type="spellStart"/>
+      <w:r>
+        <w:t>unosi</w:t>
+      </w:r>
+      <w:proofErr w:type="spellEnd"/>
+      <w:r>
+        <w:t xml:space="preserve"> </w:t>
+      </w:r>
+      <w:proofErr w:type="spellStart"/>
+      <w:r>
+        <w:t>ime</w:t>
+      </w:r>
+      <w:proofErr w:type="spellEnd"/>
+      <w:r>
+        <w:t xml:space="preserve"> </w:t>
+      </w:r>
+      <w:proofErr w:type="spellStart"/>
+      <w:r>
+        <w:t>filma</w:t>
+      </w:r>
+      <w:proofErr w:type="spellEnd"/>
+      <w:r>
+        <w:t xml:space="preserve"> </w:t>
+      </w:r>
+      <w:proofErr w:type="spellStart"/>
+      <w:r>
+        <w:t>čiju</w:t>
+      </w:r>
+      <w:proofErr w:type="spellEnd"/>
+      <w:r>
+        <w:t xml:space="preserve"> </w:t>
+      </w:r>
+      <w:proofErr w:type="spellStart"/>
+      <w:r>
+        <w:t>projekciju</w:t>
+      </w:r>
+      <w:proofErr w:type="spellEnd"/>
+      <w:r>
+        <w:t xml:space="preserve"> </w:t>
+      </w:r>
+      <w:proofErr w:type="spellStart"/>
+      <w:r>
+        <w:t>dodaje</w:t>
+      </w:r>
+      <w:proofErr w:type="spellEnd"/>
     </w:p>
     <w:p>
       <w:pPr>
@@ -2736,11 +3605,69 @@
           <w:numId w:val="8"/>
         </w:numPr>
       </w:pPr>
-      <w:r>
-        <w:t xml:space="preserve">Zaposleni radnik </w:t>
-      </w:r>
-      <w:r>
-        <w:t xml:space="preserve">u određeno polje unosi u kom bioskopu se pušta projekcija </w:t>
+      <w:proofErr w:type="spellStart"/>
+      <w:r>
+        <w:t>Zaposleni</w:t>
+      </w:r>
+      <w:proofErr w:type="spellEnd"/>
+      <w:r>
+        <w:t xml:space="preserve"> </w:t>
+      </w:r>
+      <w:proofErr w:type="spellStart"/>
+      <w:r>
+        <w:t>radnik</w:t>
+      </w:r>
+      <w:proofErr w:type="spellEnd"/>
+      <w:r>
+        <w:t xml:space="preserve"> u </w:t>
+      </w:r>
+      <w:proofErr w:type="spellStart"/>
+      <w:r>
+        <w:t>određeno</w:t>
+      </w:r>
+      <w:proofErr w:type="spellEnd"/>
+      <w:r>
+        <w:t xml:space="preserve"> polje </w:t>
+      </w:r>
+      <w:proofErr w:type="spellStart"/>
+      <w:r>
+        <w:t>unosi</w:t>
+      </w:r>
+      <w:proofErr w:type="spellEnd"/>
+      <w:r>
+        <w:t xml:space="preserve"> u </w:t>
+      </w:r>
+      <w:proofErr w:type="spellStart"/>
+      <w:r>
+        <w:t>kom</w:t>
+      </w:r>
+      <w:proofErr w:type="spellEnd"/>
+      <w:r>
+        <w:t xml:space="preserve"> </w:t>
+      </w:r>
+      <w:proofErr w:type="spellStart"/>
+      <w:r>
+        <w:t>bioskopu</w:t>
+      </w:r>
+      <w:proofErr w:type="spellEnd"/>
+      <w:r>
+        <w:t xml:space="preserve"> se </w:t>
+      </w:r>
+      <w:proofErr w:type="spellStart"/>
+      <w:r>
+        <w:t>pušta</w:t>
+      </w:r>
+      <w:proofErr w:type="spellEnd"/>
+      <w:r>
+        <w:t xml:space="preserve"> </w:t>
+      </w:r>
+      <w:proofErr w:type="spellStart"/>
+      <w:r>
+        <w:t>projekcija</w:t>
+      </w:r>
+      <w:proofErr w:type="spellEnd"/>
+      <w:r>
+        <w:t xml:space="preserve"> </w:t>
       </w:r>
     </w:p>
     <w:p>
@@ -2751,15 +3678,70 @@
           <w:numId w:val="8"/>
         </w:numPr>
       </w:pPr>
-      <w:r>
-        <w:t>Zaposleni radnik</w:t>
-      </w:r>
-      <w:r>
-        <w:t xml:space="preserve"> </w:t>
-      </w:r>
-      <w:r>
-        <w:t>u određeno polje unosi salu u kojoj se pušta projekcija</w:t>
-      </w:r>
+      <w:proofErr w:type="spellStart"/>
+      <w:r>
+        <w:t>Zaposleni</w:t>
+      </w:r>
+      <w:proofErr w:type="spellEnd"/>
+      <w:r>
+        <w:t xml:space="preserve"> </w:t>
+      </w:r>
+      <w:proofErr w:type="spellStart"/>
+      <w:r>
+        <w:t>radnik</w:t>
+      </w:r>
+      <w:proofErr w:type="spellEnd"/>
+      <w:r>
+        <w:t xml:space="preserve"> </w:t>
+      </w:r>
+      <w:r>
+        <w:t xml:space="preserve">u </w:t>
+      </w:r>
+      <w:proofErr w:type="spellStart"/>
+      <w:r>
+        <w:t>određeno</w:t>
+      </w:r>
+      <w:proofErr w:type="spellEnd"/>
+      <w:r>
+        <w:t xml:space="preserve"> polje </w:t>
+      </w:r>
+      <w:proofErr w:type="spellStart"/>
+      <w:r>
+        <w:t>unosi</w:t>
+      </w:r>
+      <w:proofErr w:type="spellEnd"/>
+      <w:r>
+        <w:t xml:space="preserve"> </w:t>
+      </w:r>
+      <w:proofErr w:type="spellStart"/>
+      <w:r>
+        <w:t>salu</w:t>
+      </w:r>
+      <w:proofErr w:type="spellEnd"/>
+      <w:r>
+        <w:t xml:space="preserve"> u </w:t>
+      </w:r>
+      <w:proofErr w:type="spellStart"/>
+      <w:r>
+        <w:t>kojoj</w:t>
+      </w:r>
+      <w:proofErr w:type="spellEnd"/>
+      <w:r>
+        <w:t xml:space="preserve"> se </w:t>
+      </w:r>
+      <w:proofErr w:type="spellStart"/>
+      <w:r>
+        <w:t>pušta</w:t>
+      </w:r>
+      <w:proofErr w:type="spellEnd"/>
+      <w:r>
+        <w:t xml:space="preserve"> </w:t>
+      </w:r>
+      <w:proofErr w:type="spellStart"/>
+      <w:r>
+        <w:t>projekcija</w:t>
+      </w:r>
+      <w:proofErr w:type="spellEnd"/>
     </w:p>
     <w:p>
       <w:pPr>
@@ -2769,12 +3751,59 @@
           <w:numId w:val="8"/>
         </w:numPr>
       </w:pPr>
-      <w:r>
-        <w:t>Zaposleni radnik</w:t>
-      </w:r>
-      <w:r>
-        <w:t xml:space="preserve"> u određeno polje unosi format projekcije koju dodaje</w:t>
-      </w:r>
+      <w:proofErr w:type="spellStart"/>
+      <w:r>
+        <w:t>Zaposleni</w:t>
+      </w:r>
+      <w:proofErr w:type="spellEnd"/>
+      <w:r>
+        <w:t xml:space="preserve"> </w:t>
+      </w:r>
+      <w:proofErr w:type="spellStart"/>
+      <w:r>
+        <w:t>radnik</w:t>
+      </w:r>
+      <w:proofErr w:type="spellEnd"/>
+      <w:r>
+        <w:t xml:space="preserve"> u </w:t>
+      </w:r>
+      <w:proofErr w:type="spellStart"/>
+      <w:r>
+        <w:t>određeno</w:t>
+      </w:r>
+      <w:proofErr w:type="spellEnd"/>
+      <w:r>
+        <w:t xml:space="preserve"> polje </w:t>
+      </w:r>
+      <w:proofErr w:type="spellStart"/>
+      <w:r>
+        <w:t>unosi</w:t>
+      </w:r>
+      <w:proofErr w:type="spellEnd"/>
+      <w:r>
+        <w:t xml:space="preserve"> format </w:t>
+      </w:r>
+      <w:proofErr w:type="spellStart"/>
+      <w:r>
+        <w:t>projekcije</w:t>
+      </w:r>
+      <w:proofErr w:type="spellEnd"/>
+      <w:r>
+        <w:t xml:space="preserve"> </w:t>
+      </w:r>
+      <w:proofErr w:type="spellStart"/>
+      <w:r>
+        <w:t>koju</w:t>
+      </w:r>
+      <w:proofErr w:type="spellEnd"/>
+      <w:r>
+        <w:t xml:space="preserve"> </w:t>
+      </w:r>
+      <w:proofErr w:type="spellStart"/>
+      <w:r>
+        <w:t>dodaje</w:t>
+      </w:r>
+      <w:proofErr w:type="spellEnd"/>
     </w:p>
     <w:p>
       <w:pPr>
@@ -2784,9 +3813,67 @@
           <w:numId w:val="8"/>
         </w:numPr>
       </w:pPr>
-      <w:r>
-        <w:t>Zaposleni radnik u određeno polje unosi trajanje projekcije koju dodaje</w:t>
-      </w:r>
+      <w:proofErr w:type="spellStart"/>
+      <w:r>
+        <w:t>Zaposleni</w:t>
+      </w:r>
+      <w:proofErr w:type="spellEnd"/>
+      <w:r>
+        <w:t xml:space="preserve"> </w:t>
+      </w:r>
+      <w:proofErr w:type="spellStart"/>
+      <w:r>
+        <w:t>radnik</w:t>
+      </w:r>
+      <w:proofErr w:type="spellEnd"/>
+      <w:r>
+        <w:t xml:space="preserve"> u </w:t>
+      </w:r>
+      <w:proofErr w:type="spellStart"/>
+      <w:r>
+        <w:t>određeno</w:t>
+      </w:r>
+      <w:proofErr w:type="spellEnd"/>
+      <w:r>
+        <w:t xml:space="preserve"> polje </w:t>
+      </w:r>
+      <w:proofErr w:type="spellStart"/>
+      <w:r>
+        <w:t>unosi</w:t>
+      </w:r>
+      <w:proofErr w:type="spellEnd"/>
+      <w:r>
+        <w:t xml:space="preserve"> </w:t>
+      </w:r>
+      <w:proofErr w:type="spellStart"/>
+      <w:r>
+        <w:t>trajanje</w:t>
+      </w:r>
+      <w:proofErr w:type="spellEnd"/>
+      <w:r>
+        <w:t xml:space="preserve"> </w:t>
+      </w:r>
+      <w:proofErr w:type="spellStart"/>
+      <w:r>
+        <w:t>projekcije</w:t>
+      </w:r>
+      <w:proofErr w:type="spellEnd"/>
+      <w:r>
+        <w:t xml:space="preserve"> </w:t>
+      </w:r>
+      <w:proofErr w:type="spellStart"/>
+      <w:r>
+        <w:t>koju</w:t>
+      </w:r>
+      <w:proofErr w:type="spellEnd"/>
+      <w:r>
+        <w:t xml:space="preserve"> </w:t>
+      </w:r>
+      <w:proofErr w:type="spellStart"/>
+      <w:r>
+        <w:t>dodaje</w:t>
+      </w:r>
+      <w:proofErr w:type="spellEnd"/>
     </w:p>
     <w:p>
       <w:pPr>
@@ -2796,9 +3883,59 @@
           <w:numId w:val="8"/>
         </w:numPr>
       </w:pPr>
-      <w:r>
-        <w:t>Zaposleni radnik pritiska dugme za završetak popunjavanja forme</w:t>
-      </w:r>
+      <w:proofErr w:type="spellStart"/>
+      <w:r>
+        <w:t>Zaposleni</w:t>
+      </w:r>
+      <w:proofErr w:type="spellEnd"/>
+      <w:r>
+        <w:t xml:space="preserve"> </w:t>
+      </w:r>
+      <w:proofErr w:type="spellStart"/>
+      <w:r>
+        <w:t>radnik</w:t>
+      </w:r>
+      <w:proofErr w:type="spellEnd"/>
+      <w:r>
+        <w:t xml:space="preserve"> </w:t>
+      </w:r>
+      <w:proofErr w:type="spellStart"/>
+      <w:r>
+        <w:t>pritiska</w:t>
+      </w:r>
+      <w:proofErr w:type="spellEnd"/>
+      <w:r>
+        <w:t xml:space="preserve"> </w:t>
+      </w:r>
+      <w:proofErr w:type="spellStart"/>
+      <w:r>
+        <w:t>dugme</w:t>
+      </w:r>
+      <w:proofErr w:type="spellEnd"/>
+      <w:r>
+        <w:t xml:space="preserve"> za </w:t>
+      </w:r>
+      <w:proofErr w:type="spellStart"/>
+      <w:r>
+        <w:t>završetak</w:t>
+      </w:r>
+      <w:proofErr w:type="spellEnd"/>
+      <w:r>
+        <w:t xml:space="preserve"> </w:t>
+      </w:r>
+      <w:proofErr w:type="spellStart"/>
+      <w:r>
+        <w:t>popunjavanja</w:t>
+      </w:r>
+      <w:proofErr w:type="spellEnd"/>
+      <w:r>
+        <w:t xml:space="preserve"> </w:t>
+      </w:r>
+      <w:proofErr w:type="spellStart"/>
+      <w:r>
+        <w:t>forme</w:t>
+      </w:r>
+      <w:proofErr w:type="spellEnd"/>
     </w:p>
     <w:p>
       <w:pPr>
@@ -2808,12 +3945,35 @@
           <w:numId w:val="8"/>
         </w:numPr>
       </w:pPr>
-      <w:r>
-        <w:t xml:space="preserve">Sistem </w:t>
-      </w:r>
-      <w:r>
-        <w:t>proverava unete podatke</w:t>
-      </w:r>
+      <w:proofErr w:type="spellStart"/>
+      <w:r>
+        <w:t>Sistem</w:t>
+      </w:r>
+      <w:proofErr w:type="spellEnd"/>
+      <w:r>
+        <w:t xml:space="preserve"> </w:t>
+      </w:r>
+      <w:proofErr w:type="spellStart"/>
+      <w:r>
+        <w:t>proverava</w:t>
+      </w:r>
+      <w:proofErr w:type="spellEnd"/>
+      <w:r>
+        <w:t xml:space="preserve"> </w:t>
+      </w:r>
+      <w:proofErr w:type="spellStart"/>
+      <w:r>
+        <w:t>unete</w:t>
+      </w:r>
+      <w:proofErr w:type="spellEnd"/>
+      <w:r>
+        <w:t xml:space="preserve"> </w:t>
+      </w:r>
+      <w:proofErr w:type="spellStart"/>
+      <w:r>
+        <w:t>podatke</w:t>
+      </w:r>
+      <w:proofErr w:type="spellEnd"/>
     </w:p>
     <w:p>
       <w:pPr>
@@ -2823,9 +3983,59 @@
           <w:numId w:val="8"/>
         </w:numPr>
       </w:pPr>
-      <w:r>
-        <w:t>Sistem obaveštava zaposlenog radnika o uspehu dodavanja projekcije</w:t>
-      </w:r>
+      <w:proofErr w:type="spellStart"/>
+      <w:r>
+        <w:t>Sistem</w:t>
+      </w:r>
+      <w:proofErr w:type="spellEnd"/>
+      <w:r>
+        <w:t xml:space="preserve"> </w:t>
+      </w:r>
+      <w:proofErr w:type="spellStart"/>
+      <w:r>
+        <w:t>obaveštava</w:t>
+      </w:r>
+      <w:proofErr w:type="spellEnd"/>
+      <w:r>
+        <w:t xml:space="preserve"> </w:t>
+      </w:r>
+      <w:proofErr w:type="spellStart"/>
+      <w:r>
+        <w:t>zaposlenog</w:t>
+      </w:r>
+      <w:proofErr w:type="spellEnd"/>
+      <w:r>
+        <w:t xml:space="preserve"> </w:t>
+      </w:r>
+      <w:proofErr w:type="spellStart"/>
+      <w:r>
+        <w:t>radnika</w:t>
+      </w:r>
+      <w:proofErr w:type="spellEnd"/>
+      <w:r>
+        <w:t xml:space="preserve"> o </w:t>
+      </w:r>
+      <w:proofErr w:type="spellStart"/>
+      <w:r>
+        <w:t>uspehu</w:t>
+      </w:r>
+      <w:proofErr w:type="spellEnd"/>
+      <w:r>
+        <w:t xml:space="preserve"> </w:t>
+      </w:r>
+      <w:proofErr w:type="spellStart"/>
+      <w:r>
+        <w:t>dodavanja</w:t>
+      </w:r>
+      <w:proofErr w:type="spellEnd"/>
+      <w:r>
+        <w:t xml:space="preserve"> </w:t>
+      </w:r>
+      <w:proofErr w:type="spellStart"/>
+      <w:r>
+        <w:t>projekcije</w:t>
+      </w:r>
+      <w:proofErr w:type="spellEnd"/>
     </w:p>
     <w:p>
       <w:pPr>
@@ -2837,6 +4047,7 @@
         </w:rPr>
       </w:pPr>
       <w:bookmarkStart w:id="8" w:name="_Toc129558280"/>
+      <w:proofErr w:type="spellStart"/>
       <w:r>
         <w:rPr>
           <w:b/>
@@ -2846,6 +4057,7 @@
         <w:t>Proširenja</w:t>
       </w:r>
       <w:bookmarkEnd w:id="8"/>
+      <w:proofErr w:type="spellEnd"/>
     </w:p>
     <w:p>
       <w:pPr>
@@ -2857,18 +4069,59 @@
       <w:r>
         <w:t xml:space="preserve">.1.    </w:t>
       </w:r>
-      <w:r>
-        <w:t>Zaposleni radnik</w:t>
-      </w:r>
-      <w:r>
-        <w:t xml:space="preserve"> nije uneo </w:t>
-      </w:r>
-      <w:r>
-        <w:t>neki od</w:t>
-      </w:r>
-      <w:r>
-        <w:t xml:space="preserve"> podataka</w:t>
-      </w:r>
+      <w:proofErr w:type="spellStart"/>
+      <w:r>
+        <w:t>Zaposleni</w:t>
+      </w:r>
+      <w:proofErr w:type="spellEnd"/>
+      <w:r>
+        <w:t xml:space="preserve"> </w:t>
+      </w:r>
+      <w:proofErr w:type="spellStart"/>
+      <w:r>
+        <w:t>radnik</w:t>
+      </w:r>
+      <w:proofErr w:type="spellEnd"/>
+      <w:r>
+        <w:t xml:space="preserve"> </w:t>
+      </w:r>
+      <w:proofErr w:type="spellStart"/>
+      <w:r>
+        <w:t>nije</w:t>
+      </w:r>
+      <w:proofErr w:type="spellEnd"/>
+      <w:r>
+        <w:t xml:space="preserve"> </w:t>
+      </w:r>
+      <w:proofErr w:type="spellStart"/>
+      <w:r>
+        <w:t>uneo</w:t>
+      </w:r>
+      <w:proofErr w:type="spellEnd"/>
+      <w:r>
+        <w:t xml:space="preserve"> </w:t>
+      </w:r>
+      <w:proofErr w:type="spellStart"/>
+      <w:r>
+        <w:t>neki</w:t>
+      </w:r>
+      <w:proofErr w:type="spellEnd"/>
+      <w:r>
+        <w:t xml:space="preserve"> </w:t>
+      </w:r>
+      <w:proofErr w:type="spellStart"/>
+      <w:r>
+        <w:t>od</w:t>
+      </w:r>
+      <w:proofErr w:type="spellEnd"/>
+      <w:r>
+        <w:t xml:space="preserve"> </w:t>
+      </w:r>
+      <w:proofErr w:type="spellStart"/>
+      <w:r>
+        <w:t>podataka</w:t>
+      </w:r>
+      <w:proofErr w:type="spellEnd"/>
       <w:r>
         <w:br/>
       </w:r>
@@ -2876,20 +4129,77 @@
         <w:t>6</w:t>
       </w:r>
       <w:r>
-        <w:t xml:space="preserve">.1.1. Sistem obaveštava </w:t>
-      </w:r>
-      <w:r>
-        <w:t>zaposlenog radnika</w:t>
-      </w:r>
-      <w:r>
-        <w:t xml:space="preserve"> o tome da nije uneo </w:t>
-      </w:r>
-      <w:r>
-        <w:t xml:space="preserve">neki od </w:t>
-      </w:r>
+        <w:t xml:space="preserve">.1.1. </w:t>
+      </w:r>
+      <w:proofErr w:type="spellStart"/>
+      <w:r>
+        <w:t>Sistem</w:t>
+      </w:r>
+      <w:proofErr w:type="spellEnd"/>
+      <w:r>
+        <w:t xml:space="preserve"> </w:t>
+      </w:r>
+      <w:proofErr w:type="spellStart"/>
+      <w:r>
+        <w:t>obaveštava</w:t>
+      </w:r>
+      <w:proofErr w:type="spellEnd"/>
+      <w:r>
+        <w:t xml:space="preserve"> </w:t>
+      </w:r>
+      <w:proofErr w:type="spellStart"/>
+      <w:r>
+        <w:t>zaposlenog</w:t>
+      </w:r>
+      <w:proofErr w:type="spellEnd"/>
+      <w:r>
+        <w:t xml:space="preserve"> </w:t>
+      </w:r>
+      <w:proofErr w:type="spellStart"/>
+      <w:r>
+        <w:t>radnika</w:t>
+      </w:r>
+      <w:proofErr w:type="spellEnd"/>
+      <w:r>
+        <w:t xml:space="preserve"> o tome da </w:t>
+      </w:r>
+      <w:proofErr w:type="spellStart"/>
+      <w:r>
+        <w:t>nije</w:t>
+      </w:r>
+      <w:proofErr w:type="spellEnd"/>
+      <w:r>
+        <w:t xml:space="preserve"> </w:t>
+      </w:r>
+      <w:proofErr w:type="spellStart"/>
+      <w:r>
+        <w:t>uneo</w:t>
+      </w:r>
+      <w:proofErr w:type="spellEnd"/>
+      <w:r>
+        <w:t xml:space="preserve"> </w:t>
+      </w:r>
+      <w:proofErr w:type="spellStart"/>
+      <w:r>
+        <w:t>neki</w:t>
+      </w:r>
+      <w:proofErr w:type="spellEnd"/>
+      <w:r>
+        <w:t xml:space="preserve"> </w:t>
+      </w:r>
+      <w:proofErr w:type="spellStart"/>
+      <w:r>
+        <w:t>od</w:t>
+      </w:r>
+      <w:proofErr w:type="spellEnd"/>
+      <w:r>
+        <w:t xml:space="preserve"> </w:t>
+      </w:r>
+      <w:proofErr w:type="spellStart"/>
       <w:r>
         <w:t>podataka</w:t>
       </w:r>
+      <w:proofErr w:type="spellEnd"/>
       <w:r>
         <w:br/>
       </w:r>
@@ -2897,7 +4207,31 @@
         <w:t>6</w:t>
       </w:r>
       <w:r>
-        <w:t xml:space="preserve">.1.2. Povratak na korak </w:t>
+        <w:t xml:space="preserve">.1.2. </w:t>
+      </w:r>
+      <w:proofErr w:type="spellStart"/>
+      <w:r>
+        <w:t>Povratak</w:t>
+      </w:r>
+      <w:proofErr w:type="spellEnd"/>
+      <w:r>
+        <w:t xml:space="preserve"> </w:t>
+      </w:r>
+      <w:proofErr w:type="spellStart"/>
+      <w:r>
+        <w:t>na</w:t>
+      </w:r>
+      <w:proofErr w:type="spellEnd"/>
+      <w:r>
+        <w:t xml:space="preserve"> </w:t>
+      </w:r>
+      <w:proofErr w:type="spellStart"/>
+      <w:r>
+        <w:t>korak</w:t>
+      </w:r>
+      <w:proofErr w:type="spellEnd"/>
+      <w:r>
+        <w:t xml:space="preserve"> </w:t>
       </w:r>
       <w:r>
         <w:t>1</w:t>
@@ -2921,8 +4255,29 @@
         <w:t xml:space="preserve">.    </w:t>
       </w:r>
       <w:r>
-        <w:t>Sala je zauzeta u zadatom periodu</w:t>
-      </w:r>
+        <w:t xml:space="preserve">Sala je </w:t>
+      </w:r>
+      <w:proofErr w:type="spellStart"/>
+      <w:r>
+        <w:t>zauzeta</w:t>
+      </w:r>
+      <w:proofErr w:type="spellEnd"/>
+      <w:r>
+        <w:t xml:space="preserve"> u </w:t>
+      </w:r>
+      <w:proofErr w:type="spellStart"/>
+      <w:r>
+        <w:t>zadatom</w:t>
+      </w:r>
+      <w:proofErr w:type="spellEnd"/>
+      <w:r>
+        <w:t xml:space="preserve"> </w:t>
+      </w:r>
+      <w:proofErr w:type="spellStart"/>
+      <w:r>
+        <w:t>periodu</w:t>
+      </w:r>
+      <w:proofErr w:type="spellEnd"/>
       <w:r>
         <w:br/>
       </w:r>
@@ -2936,21 +4291,82 @@
         <w:t>2</w:t>
       </w:r>
       <w:r>
-        <w:t xml:space="preserve">.1. Sistem obaveštava </w:t>
-      </w:r>
-      <w:r>
-        <w:t>zaposlenog radnika</w:t>
-      </w:r>
+        <w:t xml:space="preserve">.1. </w:t>
+      </w:r>
+      <w:proofErr w:type="spellStart"/>
+      <w:r>
+        <w:t>Sistem</w:t>
+      </w:r>
+      <w:proofErr w:type="spellEnd"/>
+      <w:r>
+        <w:t xml:space="preserve"> </w:t>
+      </w:r>
+      <w:proofErr w:type="spellStart"/>
+      <w:r>
+        <w:t>obaveštava</w:t>
+      </w:r>
+      <w:proofErr w:type="spellEnd"/>
+      <w:r>
+        <w:t xml:space="preserve"> </w:t>
+      </w:r>
+      <w:proofErr w:type="spellStart"/>
+      <w:r>
+        <w:t>zaposlenog</w:t>
+      </w:r>
+      <w:proofErr w:type="spellEnd"/>
+      <w:r>
+        <w:t xml:space="preserve"> </w:t>
+      </w:r>
+      <w:proofErr w:type="spellStart"/>
+      <w:r>
+        <w:t>radnika</w:t>
+      </w:r>
+      <w:proofErr w:type="spellEnd"/>
       <w:r>
         <w:t xml:space="preserve"> o tome da </w:t>
       </w:r>
       <w:r>
-        <w:t>je sala zauzeta u zadatom periodu</w:t>
-      </w:r>
-      <w:r>
-        <w:t xml:space="preserve"> </w:t>
-      </w:r>
-      <w:r>
+        <w:t xml:space="preserve">je </w:t>
+      </w:r>
+      <w:proofErr w:type="spellStart"/>
+      <w:r>
+        <w:t>sala</w:t>
+      </w:r>
+      <w:proofErr w:type="spellEnd"/>
+      <w:r>
+        <w:t xml:space="preserve"> </w:t>
+      </w:r>
+      <w:proofErr w:type="spellStart"/>
+      <w:r>
+        <w:t>zauzeta</w:t>
+      </w:r>
+      <w:proofErr w:type="spellEnd"/>
+      <w:r>
+        <w:t xml:space="preserve"> u </w:t>
+      </w:r>
+      <w:proofErr w:type="spellStart"/>
+      <w:r>
+        <w:t>zadatom</w:t>
+      </w:r>
+      <w:proofErr w:type="spellEnd"/>
+      <w:r>
+        <w:t xml:space="preserve"> </w:t>
+      </w:r>
+      <w:proofErr w:type="spellStart"/>
+      <w:r>
+        <w:t>periodu</w:t>
+      </w:r>
+      <w:proofErr w:type="spellEnd"/>
+      <w:r>
+        <w:t xml:space="preserve"> </w:t>
+      </w:r>
+    </w:p>
+    <w:p>
+      <w:pPr>
+        <w:ind w:left="360"/>
+      </w:pPr>
+      <w:r>
+        <w:lastRenderedPageBreak/>
         <w:br/>
       </w:r>
       <w:r>
@@ -2963,7 +4379,31 @@
         <w:t>2</w:t>
       </w:r>
       <w:r>
-        <w:t xml:space="preserve">.2. Povratak na korak </w:t>
+        <w:t xml:space="preserve">.2. </w:t>
+      </w:r>
+      <w:proofErr w:type="spellStart"/>
+      <w:r>
+        <w:t>Povratak</w:t>
+      </w:r>
+      <w:proofErr w:type="spellEnd"/>
+      <w:r>
+        <w:t xml:space="preserve"> </w:t>
+      </w:r>
+      <w:proofErr w:type="spellStart"/>
+      <w:r>
+        <w:t>na</w:t>
+      </w:r>
+      <w:proofErr w:type="spellEnd"/>
+      <w:r>
+        <w:t xml:space="preserve"> </w:t>
+      </w:r>
+      <w:proofErr w:type="spellStart"/>
+      <w:r>
+        <w:t>korak</w:t>
+      </w:r>
+      <w:proofErr w:type="spellEnd"/>
+      <w:r>
+        <w:t xml:space="preserve"> </w:t>
       </w:r>
       <w:r>
         <w:t>1</w:t>
@@ -2972,8 +4412,6 @@
         <w:t>.</w:t>
       </w:r>
     </w:p>
-    <w:p/>
-    <w:p/>
     <w:p>
       <w:pPr>
         <w:pStyle w:val="Heading2"/>
@@ -2984,22 +4422,47 @@
         </w:rPr>
       </w:pPr>
       <w:bookmarkStart w:id="9" w:name="_Toc129558281"/>
+      <w:proofErr w:type="spellStart"/>
       <w:r>
         <w:rPr>
           <w:b/>
           <w:bCs/>
           <w:color w:val="auto"/>
         </w:rPr>
-        <w:t>Posebni zahtevi</w:t>
+        <w:t>Posebni</w:t>
+      </w:r>
+      <w:proofErr w:type="spellEnd"/>
+      <w:r>
+        <w:rPr>
+          <w:b/>
+          <w:bCs/>
+          <w:color w:val="auto"/>
+        </w:rPr>
+        <w:t xml:space="preserve"> </w:t>
+      </w:r>
+      <w:proofErr w:type="spellStart"/>
+      <w:r>
+        <w:rPr>
+          <w:b/>
+          <w:bCs/>
+          <w:color w:val="auto"/>
+        </w:rPr>
+        <w:t>zahtevi</w:t>
       </w:r>
       <w:bookmarkEnd w:id="9"/>
+      <w:proofErr w:type="spellEnd"/>
     </w:p>
     <w:p>
       <w:pPr>
         <w:ind w:left="576"/>
       </w:pPr>
-      <w:r>
-        <w:t>Nema.</w:t>
+      <w:proofErr w:type="spellStart"/>
+      <w:r>
+        <w:t>Nema</w:t>
+      </w:r>
+      <w:proofErr w:type="spellEnd"/>
+      <w:r>
+        <w:t>.</w:t>
       </w:r>
     </w:p>
     <w:p>
@@ -3012,6 +4475,7 @@
         </w:rPr>
       </w:pPr>
       <w:bookmarkStart w:id="10" w:name="_Toc129558282"/>
+      <w:proofErr w:type="spellStart"/>
       <w:r>
         <w:rPr>
           <w:b/>
@@ -3021,23 +4485,129 @@
         <w:t>Preduslovi</w:t>
       </w:r>
       <w:bookmarkEnd w:id="10"/>
+      <w:proofErr w:type="spellEnd"/>
     </w:p>
     <w:p>
       <w:pPr>
         <w:ind w:left="576"/>
       </w:pPr>
-      <w:r>
-        <w:t xml:space="preserve">Korisnik je </w:t>
-      </w:r>
-      <w:r>
-        <w:t>prijavljen na nalog sa pravima zaposlenog radnika</w:t>
-      </w:r>
-      <w:r>
-        <w:t xml:space="preserve"> koji je otvorio stranicu aplikacije sa formom za </w:t>
-      </w:r>
-      <w:r>
-        <w:t>dodavanje projekcije</w:t>
-      </w:r>
+      <w:proofErr w:type="spellStart"/>
+      <w:r>
+        <w:t>Korisnik</w:t>
+      </w:r>
+      <w:proofErr w:type="spellEnd"/>
+      <w:r>
+        <w:t xml:space="preserve"> je </w:t>
+      </w:r>
+      <w:proofErr w:type="spellStart"/>
+      <w:r>
+        <w:t>prijavljen</w:t>
+      </w:r>
+      <w:proofErr w:type="spellEnd"/>
+      <w:r>
+        <w:t xml:space="preserve"> </w:t>
+      </w:r>
+      <w:proofErr w:type="spellStart"/>
+      <w:r>
+        <w:t>na</w:t>
+      </w:r>
+      <w:proofErr w:type="spellEnd"/>
+      <w:r>
+        <w:t xml:space="preserve"> </w:t>
+      </w:r>
+      <w:proofErr w:type="spellStart"/>
+      <w:r>
+        <w:t>nalog</w:t>
+      </w:r>
+      <w:proofErr w:type="spellEnd"/>
+      <w:r>
+        <w:t xml:space="preserve"> </w:t>
+      </w:r>
+      <w:proofErr w:type="spellStart"/>
+      <w:r>
+        <w:t>sa</w:t>
+      </w:r>
+      <w:proofErr w:type="spellEnd"/>
+      <w:r>
+        <w:t xml:space="preserve"> </w:t>
+      </w:r>
+      <w:proofErr w:type="spellStart"/>
+      <w:r>
+        <w:t>pravima</w:t>
+      </w:r>
+      <w:proofErr w:type="spellEnd"/>
+      <w:r>
+        <w:t xml:space="preserve"> </w:t>
+      </w:r>
+      <w:proofErr w:type="spellStart"/>
+      <w:r>
+        <w:t>zaposlenog</w:t>
+      </w:r>
+      <w:proofErr w:type="spellEnd"/>
+      <w:r>
+        <w:t xml:space="preserve"> </w:t>
+      </w:r>
+      <w:proofErr w:type="spellStart"/>
+      <w:r>
+        <w:t>radnika</w:t>
+      </w:r>
+      <w:proofErr w:type="spellEnd"/>
+      <w:r>
+        <w:t xml:space="preserve"> koji je </w:t>
+      </w:r>
+      <w:proofErr w:type="spellStart"/>
+      <w:r>
+        <w:t>otvorio</w:t>
+      </w:r>
+      <w:proofErr w:type="spellEnd"/>
+      <w:r>
+        <w:t xml:space="preserve"> </w:t>
+      </w:r>
+      <w:proofErr w:type="spellStart"/>
+      <w:r>
+        <w:t>stranicu</w:t>
+      </w:r>
+      <w:proofErr w:type="spellEnd"/>
+      <w:r>
+        <w:t xml:space="preserve"> </w:t>
+      </w:r>
+      <w:proofErr w:type="spellStart"/>
+      <w:r>
+        <w:t>aplikacije</w:t>
+      </w:r>
+      <w:proofErr w:type="spellEnd"/>
+      <w:r>
+        <w:t xml:space="preserve"> </w:t>
+      </w:r>
+      <w:proofErr w:type="spellStart"/>
+      <w:r>
+        <w:t>sa</w:t>
+      </w:r>
+      <w:proofErr w:type="spellEnd"/>
+      <w:r>
+        <w:t xml:space="preserve"> </w:t>
+      </w:r>
+      <w:proofErr w:type="spellStart"/>
+      <w:r>
+        <w:t>formom</w:t>
+      </w:r>
+      <w:proofErr w:type="spellEnd"/>
+      <w:r>
+        <w:t xml:space="preserve"> za </w:t>
+      </w:r>
+      <w:proofErr w:type="spellStart"/>
+      <w:r>
+        <w:t>dodavanje</w:t>
+      </w:r>
+      <w:proofErr w:type="spellEnd"/>
+      <w:r>
+        <w:t xml:space="preserve"> </w:t>
+      </w:r>
+      <w:proofErr w:type="spellStart"/>
+      <w:r>
+        <w:t>projekcije</w:t>
+      </w:r>
+      <w:proofErr w:type="spellEnd"/>
       <w:r>
         <w:t>.</w:t>
       </w:r>
@@ -3051,6 +4621,7 @@
         </w:rPr>
       </w:pPr>
       <w:bookmarkStart w:id="11" w:name="_Toc129558283"/>
+      <w:proofErr w:type="spellStart"/>
       <w:r>
         <w:rPr>
           <w:b/>
@@ -3060,14 +4631,161 @@
         <w:t>Posledice</w:t>
       </w:r>
       <w:bookmarkEnd w:id="11"/>
+      <w:proofErr w:type="spellEnd"/>
     </w:p>
     <w:p>
       <w:pPr>
         <w:ind w:left="576"/>
       </w:pPr>
-      <w:r>
-        <w:t>Projekcija se čuva informacije o unetoj projekciji u bazi podataka i na stranici filma unete projekcije kao i na stranici svih projekcija se ona pojalvjuje svim korisnicima aplikacije</w:t>
-      </w:r>
+      <w:proofErr w:type="spellStart"/>
+      <w:r>
+        <w:t>Aplikacija</w:t>
+      </w:r>
+      <w:proofErr w:type="spellEnd"/>
+      <w:r>
+        <w:t xml:space="preserve"> čuva </w:t>
+      </w:r>
+      <w:proofErr w:type="spellStart"/>
+      <w:r>
+        <w:t>informacije</w:t>
+      </w:r>
+      <w:proofErr w:type="spellEnd"/>
+      <w:r>
+        <w:t xml:space="preserve"> o </w:t>
+      </w:r>
+      <w:proofErr w:type="spellStart"/>
+      <w:r>
+        <w:t>unetoj</w:t>
+      </w:r>
+      <w:proofErr w:type="spellEnd"/>
+      <w:r>
+        <w:t xml:space="preserve"> </w:t>
+      </w:r>
+      <w:proofErr w:type="spellStart"/>
+      <w:r>
+        <w:t>projekciji</w:t>
+      </w:r>
+      <w:proofErr w:type="spellEnd"/>
+      <w:r>
+        <w:t xml:space="preserve"> u </w:t>
+      </w:r>
+      <w:proofErr w:type="spellStart"/>
+      <w:r>
+        <w:t>bazi</w:t>
+      </w:r>
+      <w:proofErr w:type="spellEnd"/>
+      <w:r>
+        <w:t xml:space="preserve"> </w:t>
+      </w:r>
+      <w:proofErr w:type="spellStart"/>
+      <w:r>
+        <w:t>podataka</w:t>
+      </w:r>
+      <w:proofErr w:type="spellEnd"/>
+      <w:r>
+        <w:t xml:space="preserve"> </w:t>
+      </w:r>
+      <w:proofErr w:type="spellStart"/>
+      <w:r>
+        <w:t>i</w:t>
+      </w:r>
+      <w:proofErr w:type="spellEnd"/>
+      <w:r>
+        <w:t xml:space="preserve"> </w:t>
+      </w:r>
+      <w:proofErr w:type="spellStart"/>
+      <w:r>
+        <w:t>ona</w:t>
+      </w:r>
+      <w:proofErr w:type="spellEnd"/>
+      <w:r>
+        <w:t xml:space="preserve"> se </w:t>
+      </w:r>
+      <w:proofErr w:type="spellStart"/>
+      <w:r>
+        <w:t>potop</w:t>
+      </w:r>
+      <w:proofErr w:type="spellEnd"/>
+      <w:r>
+        <w:t xml:space="preserve"> </w:t>
+      </w:r>
+      <w:proofErr w:type="spellStart"/>
+      <w:r>
+        <w:t>pojavljuje</w:t>
+      </w:r>
+      <w:proofErr w:type="spellEnd"/>
+      <w:r>
+        <w:t xml:space="preserve"> </w:t>
+      </w:r>
+      <w:proofErr w:type="spellStart"/>
+      <w:r>
+        <w:t>na</w:t>
+      </w:r>
+      <w:proofErr w:type="spellEnd"/>
+      <w:r>
+        <w:t xml:space="preserve"> </w:t>
+      </w:r>
+      <w:proofErr w:type="spellStart"/>
+      <w:r>
+        <w:t>stranici</w:t>
+      </w:r>
+      <w:proofErr w:type="spellEnd"/>
+      <w:r>
+        <w:t xml:space="preserve"> </w:t>
+      </w:r>
+      <w:proofErr w:type="spellStart"/>
+      <w:r>
+        <w:t>filma</w:t>
+      </w:r>
+      <w:proofErr w:type="spellEnd"/>
+      <w:r>
+        <w:t xml:space="preserve"> </w:t>
+      </w:r>
+      <w:proofErr w:type="spellStart"/>
+      <w:r>
+        <w:t>kao</w:t>
+      </w:r>
+      <w:proofErr w:type="spellEnd"/>
+      <w:r>
+        <w:t xml:space="preserve"> </w:t>
+      </w:r>
+      <w:proofErr w:type="spellStart"/>
+      <w:r>
+        <w:t>i</w:t>
+      </w:r>
+      <w:proofErr w:type="spellEnd"/>
+      <w:r>
+        <w:t xml:space="preserve"> </w:t>
+      </w:r>
+      <w:proofErr w:type="spellStart"/>
+      <w:r>
+        <w:t>na</w:t>
+      </w:r>
+      <w:proofErr w:type="spellEnd"/>
+      <w:r>
+        <w:t xml:space="preserve"> </w:t>
+      </w:r>
+      <w:proofErr w:type="spellStart"/>
+      <w:r>
+        <w:t>stranici</w:t>
+      </w:r>
+      <w:proofErr w:type="spellEnd"/>
+      <w:r>
+        <w:t xml:space="preserve"> </w:t>
+      </w:r>
+      <w:proofErr w:type="spellStart"/>
+      <w:r>
+        <w:t>svih</w:t>
+      </w:r>
+      <w:proofErr w:type="spellEnd"/>
+      <w:r>
+        <w:t xml:space="preserve"> </w:t>
+      </w:r>
+      <w:proofErr w:type="spellStart"/>
+      <w:r>
+        <w:t>projekcija</w:t>
+      </w:r>
+      <w:proofErr w:type="spellEnd"/>
       <w:r>
         <w:t>.</w:t>
       </w:r>

</xml_diff>